<commit_message>
updated 1st part map AB#698
</commit_message>
<xml_diff>
--- a/resources/Part1GameFlow.docx
+++ b/resources/Part1GameFlow.docx
@@ -279,13 +279,13 @@
         <mc:AlternateContent>
           <mc:Choice Requires="wps">
             <w:drawing>
-              <wp:anchor distT="0" distB="0" distL="114300" distR="114300" simplePos="0" relativeHeight="251663360" behindDoc="0" locked="0" layoutInCell="1" allowOverlap="1" wp14:anchorId="74E44E5E" wp14:editId="45940700">
-                <wp:simplePos x="0" y="0"/>
-                <wp:positionH relativeFrom="column">
-                  <wp:posOffset>1278467</wp:posOffset>
-                </wp:positionH>
-                <wp:positionV relativeFrom="paragraph">
-                  <wp:posOffset>51647</wp:posOffset>
+              <wp:anchor distT="0" distB="0" distL="114300" distR="114300" simplePos="0" relativeHeight="251663360" behindDoc="0" locked="0" layoutInCell="1" allowOverlap="1" wp14:anchorId="74E44E5E" wp14:editId="04DC1875">
+                <wp:simplePos x="0" y="0"/>
+                <wp:positionH relativeFrom="column">
+                  <wp:posOffset>1472565</wp:posOffset>
+                </wp:positionH>
+                <wp:positionV relativeFrom="paragraph">
+                  <wp:posOffset>9101</wp:posOffset>
                 </wp:positionV>
                 <wp:extent cx="457200" cy="237066"/>
                 <wp:effectExtent l="0" t="0" r="38100" b="42545"/>
@@ -331,7 +331,11 @@
           </mc:Choice>
           <mc:Fallback>
             <w:pict>
-              <v:shape w14:anchorId="453E58DC" id="Straight Arrow Connector 5" o:spid="_x0000_s1026" type="#_x0000_t32" style="position:absolute;margin-left:100.65pt;margin-top:4.05pt;width:36pt;height:18.65pt;z-index:251663360;visibility:visible;mso-wrap-style:square;mso-wrap-distance-left:9pt;mso-wrap-distance-top:0;mso-wrap-distance-right:9pt;mso-wrap-distance-bottom:0;mso-position-horizontal:absolute;mso-position-horizontal-relative:text;mso-position-vertical:absolute;mso-position-vertical-relative:text" o:gfxdata="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" strokecolor="#4472c4 [3204]" strokeweight=".5pt">
+              <v:shapetype w14:anchorId="3D3E0B91" id="_x0000_t32" coordsize="21600,21600" o:spt="32" o:oned="t" path="m,l21600,21600e" filled="f">
+                <v:path arrowok="t" fillok="f" o:connecttype="none"/>
+                <o:lock v:ext="edit" shapetype="t"/>
+              </v:shapetype>
+              <v:shape id="Straight Arrow Connector 5" o:spid="_x0000_s1026" type="#_x0000_t32" style="position:absolute;margin-left:115.95pt;margin-top:.7pt;width:36pt;height:18.65pt;z-index:251663360;visibility:visible;mso-wrap-style:square;mso-wrap-distance-left:9pt;mso-wrap-distance-top:0;mso-wrap-distance-right:9pt;mso-wrap-distance-bottom:0;mso-position-horizontal:absolute;mso-position-horizontal-relative:text;mso-position-vertical:absolute;mso-position-vertical-relative:text" o:gfxdata="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" strokecolor="#4472c4 [3204]" strokeweight=".5pt">
                 <v:stroke endarrow="block" joinstyle="miter"/>
               </v:shape>
             </w:pict>
@@ -415,7 +419,37 @@
         <w:rPr>
           <w:color w:val="0070C0"/>
         </w:rPr>
-        <w:t>take box                                    take crate</w:t>
+        <w:t xml:space="preserve">take </w:t>
+      </w:r>
+      <w:r>
+        <w:rPr>
+          <w:color w:val="0070C0"/>
+        </w:rPr>
+        <w:t>crate</w:t>
+      </w:r>
+      <w:r>
+        <w:rPr>
+          <w:color w:val="0070C0"/>
+        </w:rPr>
+        <w:t xml:space="preserve">                                   </w:t>
+      </w:r>
+      <w:r>
+        <w:rPr>
+          <w:color w:val="0070C0"/>
+        </w:rPr>
+        <w:t xml:space="preserve">        </w:t>
+      </w:r>
+      <w:r>
+        <w:rPr>
+          <w:color w:val="0070C0"/>
+        </w:rPr>
+        <w:t xml:space="preserve">take </w:t>
+      </w:r>
+      <w:r>
+        <w:rPr>
+          <w:color w:val="0070C0"/>
+        </w:rPr>
+        <w:t>box</w:t>
       </w:r>
     </w:p>
     <w:p>
@@ -428,7 +462,19 @@
         <w:rPr>
           <w:color w:val="FFC000"/>
         </w:rPr>
-        <w:t>[flashlight, machete]              [water, matches]</w:t>
+        <w:t>[flashlight, machete</w:t>
+      </w:r>
+      <w:r>
+        <w:rPr>
+          <w:color w:val="FFC000"/>
+        </w:rPr>
+        <w:t>, food</w:t>
+      </w:r>
+      <w:r>
+        <w:rPr>
+          <w:color w:val="FFC000"/>
+        </w:rPr>
+        <w:t>]              [water, matches]</w:t>
       </w:r>
     </w:p>
     <w:p>
@@ -1280,14 +1326,12 @@
       <w:r>
         <w:t xml:space="preserve">              </w:t>
       </w:r>
-      <w:proofErr w:type="spellStart"/>
       <w:r>
         <w:rPr>
           <w:color w:val="385623" w:themeColor="accent6" w:themeShade="80"/>
         </w:rPr>
         <w:t>Bodega</w:t>
       </w:r>
-      <w:proofErr w:type="spellEnd"/>
       <w:r>
         <w:t xml:space="preserve">        </w:t>
       </w:r>
@@ -1692,7 +1736,25 @@
         <w:rPr>
           <w:color w:val="FFC000"/>
         </w:rPr>
-        <w:t>[pistol, firecrackers]</w:t>
+        <w:t>[</w:t>
+      </w:r>
+      <w:r>
+        <w:rPr>
+          <w:color w:val="FFC000"/>
+        </w:rPr>
+        <w:t xml:space="preserve">pistol, </w:t>
+      </w:r>
+      <w:r>
+        <w:rPr>
+          <w:color w:val="FFC000"/>
+        </w:rPr>
+        <w:t>ammo</w:t>
+      </w:r>
+      <w:r>
+        <w:rPr>
+          <w:color w:val="FFC000"/>
+        </w:rPr>
+        <w:t>, firecrackers]</w:t>
       </w:r>
     </w:p>
     <w:p/>
@@ -1985,7 +2047,7 @@
     <w:p>
       <w:pPr>
         <w:rPr>
-          <w:color w:val="0070C0"/>
+          <w:color w:val="FFC000"/>
         </w:rPr>
       </w:pPr>
       <w:r>
@@ -2060,6 +2122,18 @@
           <w:color w:val="0070C0"/>
         </w:rPr>
         <w:t>run away</w:t>
+      </w:r>
+      <w:r>
+        <w:rPr>
+          <w:color w:val="0070C0"/>
+        </w:rPr>
+        <w:t xml:space="preserve"> </w:t>
+      </w:r>
+      <w:r>
+        <w:rPr>
+          <w:color w:val="FFC000"/>
+        </w:rPr>
+        <w:t>[-water]</w:t>
       </w:r>
     </w:p>
     <w:p>
@@ -3071,7 +3145,7 @@
         <w:rPr>
           <w:color w:val="BF8F00" w:themeColor="accent4" w:themeShade="BF"/>
         </w:rPr>
-        <w:t>pocket knife]</w:t>
+        <w:t>knife]</w:t>
       </w:r>
     </w:p>
     <w:p>

</xml_diff>